<commit_message>
Pokemon and Ability Update
Updated Pokemon List and Ability List
</commit_message>
<xml_diff>
--- a/Data Input Sheets/Abilities.docx
+++ b/Data Input Sheets/Abilities.docx
@@ -8,374 +8,236 @@
       </w:r>
     </w:p>
     <w:p>
-      <w:proofErr w:type="gramStart"/>
-      <w:r>
-        <w:t>166,MAGICIAN</w:t>
-      </w:r>
-      <w:proofErr w:type="gramEnd"/>
-      <w:r>
-        <w:t xml:space="preserve">,Magician, “The </w:t>
-      </w:r>
-      <w:proofErr w:type="spellStart"/>
-      <w:r>
-        <w:t>Pokemon</w:t>
-      </w:r>
-      <w:proofErr w:type="spellEnd"/>
-      <w:r>
-        <w:t xml:space="preserve"> steals the held item of a </w:t>
-      </w:r>
-      <w:proofErr w:type="spellStart"/>
-      <w:r>
-        <w:t>Pokemon</w:t>
-      </w:r>
-      <w:proofErr w:type="spellEnd"/>
-      <w:r>
-        <w:t xml:space="preserve"> it hits with a move.”</w:t>
-      </w:r>
-    </w:p>
-    <w:p>
-      <w:proofErr w:type="gramStart"/>
-      <w:r>
-        <w:t>167,AERILATE</w:t>
-      </w:r>
-      <w:proofErr w:type="gramEnd"/>
-      <w:r>
-        <w:t>,</w:t>
-      </w:r>
-      <w:r>
-        <w:t>Aerilate</w:t>
-      </w:r>
-      <w:r>
-        <w:t>,</w:t>
-      </w:r>
-      <w:r>
-        <w:tab/>
-      </w:r>
-      <w:r>
-        <w:t>“</w:t>
-      </w:r>
-      <w:r>
-        <w:t>Normal-type moves become Flying-type moves. The power of those moves is boosted a little.</w:t>
-      </w:r>
-      <w:r>
-        <w:t>”</w:t>
-      </w:r>
-    </w:p>
-    <w:p>
-      <w:proofErr w:type="gramStart"/>
-      <w:r>
-        <w:t>168,AROMAVEIL</w:t>
-      </w:r>
-      <w:proofErr w:type="gramEnd"/>
-      <w:r>
-        <w:t>,</w:t>
-      </w:r>
-      <w:r>
-        <w:t>Aroma Veil</w:t>
-      </w:r>
-      <w:r>
-        <w:t>, “</w:t>
-      </w:r>
-      <w:r>
-        <w:t>Protects itself and its allies from attacks that limit their move choices.</w:t>
-      </w:r>
-      <w:r>
-        <w:t>”</w:t>
-      </w:r>
-    </w:p>
-    <w:p>
-      <w:proofErr w:type="gramStart"/>
-      <w:r>
-        <w:t>169,AURABREAK</w:t>
-      </w:r>
-      <w:proofErr w:type="gramEnd"/>
-      <w:r>
-        <w:t>,Aura Break, “</w:t>
-      </w:r>
-      <w:r>
-        <w:t>The effects of "Aura" Abilities are reversed to lower the power of affected moves.</w:t>
-      </w:r>
-      <w:r>
-        <w:t>”</w:t>
-      </w:r>
-    </w:p>
-    <w:p>
-      <w:proofErr w:type="gramStart"/>
-      <w:r>
-        <w:t>170,CHEEKPOUCH</w:t>
-      </w:r>
-      <w:proofErr w:type="gramEnd"/>
-      <w:r>
-        <w:t>, Cheek Pouch, “</w:t>
-      </w:r>
-      <w:r>
-        <w:t>Restores HP as well when the Pokémon eats a Berry.</w:t>
-      </w:r>
-      <w:r>
-        <w:t>”</w:t>
-      </w:r>
-    </w:p>
-    <w:p>
-      <w:proofErr w:type="gramStart"/>
-      <w:r>
-        <w:t>171,COMPETITIVE</w:t>
-      </w:r>
-      <w:proofErr w:type="gramEnd"/>
-      <w:r>
-        <w:t>,Competitive, “</w:t>
-      </w:r>
-      <w:r>
-        <w:t xml:space="preserve">Boosts the Sp. </w:t>
-      </w:r>
-      <w:proofErr w:type="spellStart"/>
-      <w:r>
-        <w:t>Atk</w:t>
-      </w:r>
-      <w:proofErr w:type="spellEnd"/>
-      <w:r>
-        <w:t xml:space="preserve"> stat sharply when a stat is lowered.</w:t>
-      </w:r>
-      <w:r>
-        <w:t>”</w:t>
-      </w:r>
-    </w:p>
-    <w:p>
-      <w:proofErr w:type="gramStart"/>
-      <w:r>
-        <w:t>172,DARKAURA</w:t>
-      </w:r>
-      <w:proofErr w:type="gramEnd"/>
-      <w:r>
-        <w:t>,Dark Aura, “</w:t>
-      </w:r>
-      <w:r>
-        <w:t>Powers up each Pokémon's Dark-type moves.</w:t>
-      </w:r>
-      <w:r>
-        <w:t>”</w:t>
-      </w:r>
-    </w:p>
-    <w:p>
-      <w:commentRangeStart w:id="0"/>
+      <w:r>
+        <w:t>166,MAGICIAN,Magician, “The Pokemon steals the held item of a Pokemon it hits with a move.”</w:t>
+      </w:r>
+    </w:p>
+    <w:p>
+      <w:r>
+        <w:t>167,AERILATE,Aerilate,</w:t>
+      </w:r>
+      <w:r>
+        <w:tab/>
+        <w:t>“Normal-type moves become Flying-type moves. The power of those moves is boosted a little.”</w:t>
+      </w:r>
+    </w:p>
+    <w:p>
+      <w:r>
+        <w:t>168,AROMAVEIL,Aroma Veil, “Protects itself and its allies from attacks that limit their move choices.”</w:t>
+      </w:r>
+    </w:p>
+    <w:p>
+      <w:r>
+        <w:t>169,AURABREAK,Aura Break, “The effects of "Aura" Abilities are reversed to lower the power of affected moves.”</w:t>
+      </w:r>
+    </w:p>
+    <w:p>
+      <w:r>
+        <w:t>170,CHEEKPOUCH, Cheek Pouch, “Restores HP as well when the Pokémon eats a Berry.”</w:t>
+      </w:r>
+    </w:p>
+    <w:p>
+      <w:r>
+        <w:t>171,COMPETITIVE,Competitive, “Boosts the Sp. Atk stat sharply when a stat is lowered.”</w:t>
+      </w:r>
+    </w:p>
+    <w:p>
+      <w:r>
+        <w:t>172,DARKAURA,Dark Aura, “Powers up each Pokémon's Dark-type moves.”</w:t>
+      </w:r>
+    </w:p>
+    <w:p>
+      <w:r>
+        <w:t>173,DELTASTREAM,</w:t>
+      </w:r>
       <w:r>
         <w:t>Delta</w:t>
       </w:r>
-      <w:commentRangeEnd w:id="0"/>
-      <w:r>
-        <w:rPr>
-          <w:rStyle w:val="CommentReference"/>
-        </w:rPr>
-        <w:commentReference w:id="0"/>
-      </w:r>
-      <w:r>
-        <w:t xml:space="preserve"> Stream</w:t>
-      </w:r>
-      <w:r>
-        <w:tab/>
-      </w:r>
-      <w:proofErr w:type="gramStart"/>
-      <w:r>
-        <w:t>The</w:t>
-      </w:r>
-      <w:proofErr w:type="gramEnd"/>
-      <w:r>
-        <w:t xml:space="preserve"> Pokémon changes the weather to eliminate all of the Flying-type's weaknesses.</w:t>
-      </w:r>
-    </w:p>
-    <w:p>
-      <w:r>
-        <w:t>Desolate Land</w:t>
-      </w:r>
-      <w:r>
-        <w:tab/>
-      </w:r>
-      <w:proofErr w:type="gramStart"/>
-      <w:r>
-        <w:t>The</w:t>
-      </w:r>
-      <w:proofErr w:type="gramEnd"/>
-      <w:r>
-        <w:t xml:space="preserve"> Pokémon changes the weather to nullify Water-type attacks.</w:t>
-      </w:r>
-    </w:p>
-    <w:p>
-      <w:r>
-        <w:t>Fairy Aura</w:t>
-      </w:r>
-      <w:r>
-        <w:tab/>
+      <w:r>
+        <w:t xml:space="preserve"> Stream, “</w:t>
+      </w:r>
+      <w:r>
+        <w:t>The Pokémon changes the weather to eliminate all of the Flying-type's weaknesses.</w:t>
+      </w:r>
+      <w:r>
+        <w:t>”</w:t>
+      </w:r>
+    </w:p>
+    <w:p>
+      <w:r>
+        <w:t>174,DESOLATELAND,Desolate Land, “</w:t>
+      </w:r>
+      <w:r>
+        <w:t>The Pokémon changes the weather to nullify Water-type attacks.</w:t>
+      </w:r>
+      <w:r>
+        <w:t>”</w:t>
+      </w:r>
+    </w:p>
+    <w:p>
+      <w:r>
+        <w:t>175,FAIRYAURA, Fairy Aura, “</w:t>
+      </w:r>
+      <w:r>
         <w:t>Powers up each Pokémon's Fairy-type moves.</w:t>
       </w:r>
-    </w:p>
-    <w:p>
-      <w:r>
-        <w:t>Flower Veil</w:t>
-      </w:r>
-      <w:r>
-        <w:tab/>
+      <w:r>
+        <w:t>”</w:t>
+      </w:r>
+    </w:p>
+    <w:p>
+      <w:r>
+        <w:t>176,FLOWERVEIL, Flower Veil, “</w:t>
+      </w:r>
+      <w:r>
         <w:t>Ally Grass-type Pokémon are protected from status conditions and the lowering of their stats.</w:t>
       </w:r>
-    </w:p>
-    <w:p>
-      <w:r>
-        <w:t>Fur Coat</w:t>
-      </w:r>
-      <w:r>
-        <w:tab/>
+      <w:r>
+        <w:t>”</w:t>
+      </w:r>
+    </w:p>
+    <w:p>
+      <w:r>
+        <w:t>177,FURCOAT,Fur Coat, “</w:t>
+      </w:r>
+      <w:r>
         <w:t>Halves the damage from physical moves.</w:t>
       </w:r>
-    </w:p>
-    <w:p>
-      <w:r>
-        <w:t>Gale Wings</w:t>
-      </w:r>
-      <w:r>
-        <w:tab/>
+      <w:r>
+        <w:t>”</w:t>
+      </w:r>
+    </w:p>
+    <w:p>
+      <w:r>
+        <w:t>178,GALEWINGS,Gale Wings, “</w:t>
+      </w:r>
+      <w:r>
         <w:t>Gives priority to Flying-type moves when the Pokémon's HP is full.</w:t>
       </w:r>
-    </w:p>
-    <w:p>
-      <w:r>
-        <w:t>Gooey</w:t>
-      </w:r>
-      <w:r>
-        <w:tab/>
+      <w:r>
+        <w:t>”</w:t>
+      </w:r>
+    </w:p>
+    <w:p>
+      <w:r>
+        <w:t>179,GOOEY,Gooey, “</w:t>
+      </w:r>
+      <w:r>
         <w:t>Contact with the Pokémon lowers the attacker's Speed stat.</w:t>
       </w:r>
-    </w:p>
-    <w:p>
-      <w:r>
-        <w:t>Grass Pelt</w:t>
-      </w:r>
-      <w:r>
-        <w:tab/>
+      <w:r>
+        <w:t>”</w:t>
+      </w:r>
+    </w:p>
+    <w:p>
+      <w:r>
+        <w:t>180,GRASSPELT,Grass Pelt, “</w:t>
+      </w:r>
+      <w:r>
         <w:t>Boosts the Pokémon's Defense stat in Grassy Terrain.</w:t>
       </w:r>
-    </w:p>
-    <w:p>
-      <w:r>
-        <w:t>Mega Launcher</w:t>
-      </w:r>
-      <w:r>
-        <w:tab/>
+      <w:r>
+        <w:t>”</w:t>
+      </w:r>
+    </w:p>
+    <w:p>
+      <w:r>
+        <w:t>181,MEGALAUNCHER,Mega Launcher, “</w:t>
+      </w:r>
+      <w:r>
         <w:t>Powers up aura and pulse moves.</w:t>
       </w:r>
-    </w:p>
-    <w:p>
-      <w:r>
-        <w:t>Parental Bond</w:t>
-      </w:r>
-      <w:r>
-        <w:tab/>
-        <w:t xml:space="preserve">Parent and child each </w:t>
-      </w:r>
-      <w:proofErr w:type="gramStart"/>
-      <w:r>
-        <w:t>attacks</w:t>
-      </w:r>
-      <w:proofErr w:type="gramEnd"/>
-      <w:r>
-        <w:t>.</w:t>
-      </w:r>
-    </w:p>
-    <w:p>
-      <w:r>
-        <w:t>Pixilate</w:t>
-      </w:r>
-      <w:r>
-        <w:tab/>
+      <w:r>
+        <w:t>”</w:t>
+      </w:r>
+    </w:p>
+    <w:p>
+      <w:r>
+        <w:t>182,PARENTALBOND,Parental Bond, “</w:t>
+      </w:r>
+      <w:r>
+        <w:t>Parent and child each attacks.</w:t>
+      </w:r>
+      <w:r>
+        <w:t>”</w:t>
+      </w:r>
+    </w:p>
+    <w:p>
+      <w:r>
+        <w:t>183,PIXILATE,Pixilate, “</w:t>
+      </w:r>
+      <w:r>
         <w:t>Normal-type moves become Fairy-type moves. The power of those moves is boosted a little.</w:t>
       </w:r>
-    </w:p>
-    <w:p>
-      <w:r>
-        <w:t>Primordial Sea</w:t>
-      </w:r>
-      <w:r>
-        <w:tab/>
-      </w:r>
-      <w:proofErr w:type="gramStart"/>
-      <w:r>
-        <w:t>The</w:t>
-      </w:r>
-      <w:proofErr w:type="gramEnd"/>
-      <w:r>
-        <w:t xml:space="preserve"> Pokémon changes the weather to nullify Fire-type attacks.</w:t>
-      </w:r>
-    </w:p>
-    <w:p>
-      <w:r>
-        <w:t>Protean</w:t>
-      </w:r>
-      <w:r>
-        <w:tab/>
+      <w:r>
+        <w:t>”</w:t>
+      </w:r>
+    </w:p>
+    <w:p>
+      <w:r>
+        <w:t>184,PRIMORDIALSEA,Primordial Sea, “</w:t>
+      </w:r>
+      <w:r>
+        <w:t>The Pokémon changes the weather to nullify Fire-type attacks.</w:t>
+      </w:r>
+      <w:r>
+        <w:t>”</w:t>
+      </w:r>
+    </w:p>
+    <w:p>
+      <w:r>
+        <w:t>185,PROTEAN,Protean, “</w:t>
+      </w:r>
+      <w:r>
         <w:t>Changes the Pokémon's type to the type of the move it's about to use.</w:t>
       </w:r>
-    </w:p>
-    <w:p>
-      <w:r>
-        <w:t>Refrigerate</w:t>
-      </w:r>
-      <w:r>
-        <w:tab/>
+      <w:r>
+        <w:t>”</w:t>
+      </w:r>
+    </w:p>
+    <w:p>
+      <w:r>
+        <w:t>186,REFRIGERATE,Refrigerate, “</w:t>
+      </w:r>
+      <w:r>
         <w:t>Normal-type moves become Ice-type moves. The power of those moves is boosted a little.</w:t>
       </w:r>
-    </w:p>
-    <w:p>
-      <w:r>
-        <w:t>Stance Change</w:t>
-      </w:r>
-      <w:r>
-        <w:tab/>
-      </w:r>
-      <w:proofErr w:type="gramStart"/>
-      <w:r>
-        <w:t>The</w:t>
-      </w:r>
-      <w:proofErr w:type="gramEnd"/>
-      <w:r>
-        <w:t xml:space="preserve"> Pokémon changes its form to Blade </w:t>
-      </w:r>
-      <w:proofErr w:type="spellStart"/>
-      <w:r>
-        <w:t>Forme</w:t>
-      </w:r>
-      <w:proofErr w:type="spellEnd"/>
-      <w:r>
-        <w:t xml:space="preserve"> when it uses an</w:t>
-      </w:r>
-    </w:p>
-    <w:p>
-      <w:r>
-        <w:t xml:space="preserve">attack move, and changes to Shield </w:t>
-      </w:r>
-      <w:proofErr w:type="spellStart"/>
-      <w:r>
-        <w:t>Forme</w:t>
-      </w:r>
-      <w:proofErr w:type="spellEnd"/>
-      <w:r>
-        <w:t xml:space="preserve"> when it uses King's Shield.</w:t>
-      </w:r>
-    </w:p>
-    <w:p>
-      <w:r>
-        <w:t>Strong Jaw</w:t>
-      </w:r>
-      <w:r>
-        <w:tab/>
-      </w:r>
-      <w:proofErr w:type="gramStart"/>
-      <w:r>
-        <w:t>The</w:t>
-      </w:r>
-      <w:proofErr w:type="gramEnd"/>
-      <w:r>
-        <w:t xml:space="preserve"> Pokémon's strong jaw boosts the power of its biting moves.</w:t>
-      </w:r>
-    </w:p>
-    <w:p>
-      <w:r>
+      <w:r>
+        <w:t>”</w:t>
+      </w:r>
+    </w:p>
+    <w:p>
+      <w:r>
+        <w:t>187,STANCECHANGE,Stance Change, “</w:t>
+      </w:r>
+      <w:r>
+        <w:t>The Pokémon changes its form to Blade Forme when it uses an</w:t>
+      </w:r>
+    </w:p>
+    <w:p>
+      <w:r>
+        <w:t>attack move, and changes to Shield Forme when it uses King's Shield.</w:t>
+      </w:r>
+      <w:r>
+        <w:t>”</w:t>
+      </w:r>
+    </w:p>
+    <w:p>
+      <w:r>
+        <w:t>188,STRONGJAW,Strong Jaw, “</w:t>
+      </w:r>
+      <w:r>
+        <w:t>The Pokémon's strong jaw boosts the power of its biting moves.</w:t>
+      </w:r>
+      <w:r>
+        <w:t>”</w:t>
+      </w:r>
+      <w:bookmarkStart w:id="0" w:name="_GoBack"/>
+      <w:bookmarkEnd w:id="0"/>
+    </w:p>
+    <w:p>
+      <w:r>
+        <w:lastRenderedPageBreak/>
         <w:t>Sweet Veil</w:t>
       </w:r>
       <w:r>
@@ -385,333 +247,248 @@
     </w:p>
     <w:p>
       <w:r>
+        <w:t>Symbiosis</w:t>
+      </w:r>
+      <w:r>
+        <w:tab/>
+        <w:t>The Pokémon passes its item to an ally that has used up an item.</w:t>
+      </w:r>
+    </w:p>
+    <w:p>
+      <w:r>
+        <w:t>Tough Claws</w:t>
+      </w:r>
+      <w:r>
+        <w:tab/>
+        <w:t>Powers up moves that make direct contact.</w:t>
+      </w:r>
+    </w:p>
+    <w:p>
+      <w:r>
+        <w:t>Battery</w:t>
+      </w:r>
+      <w:r>
+        <w:tab/>
+        <w:t>Powers up ally Pokémon's special moves.</w:t>
+      </w:r>
+    </w:p>
+    <w:p>
+      <w:r>
+        <w:t>Battle Bond</w:t>
+      </w:r>
+      <w:r>
+        <w:tab/>
+        <w:t>Defeating an opposing Pokémon strengthens the Pokémon's bond with its</w:t>
+      </w:r>
+    </w:p>
+    <w:p>
+      <w:r>
+        <w:t>Trainer, and it becomes Ash-Greninja. Water Shuriken gets more powerful.</w:t>
+      </w:r>
+    </w:p>
+    <w:p>
+      <w:r>
+        <w:t>Beast Boost</w:t>
+      </w:r>
+      <w:r>
+        <w:tab/>
+        <w:t>The Pokémon boosts its most proficient stat each time it knocks out a Pokémon.</w:t>
+      </w:r>
+    </w:p>
+    <w:p>
+      <w:r>
+        <w:t>Berserk</w:t>
+      </w:r>
+      <w:r>
+        <w:tab/>
+        <w:t>Boosts the Pokémon's Sp. Atk stat when it takes a hit that causes its HP to become half or less.</w:t>
+      </w:r>
+    </w:p>
+    <w:p>
+      <w:r>
+        <w:t>Comatose</w:t>
+      </w:r>
+      <w:r>
+        <w:tab/>
+        <w:t>It's always drowsing and will never wake up. It can attack without waking up.</w:t>
+      </w:r>
+    </w:p>
+    <w:p>
+      <w:r>
+        <w:t>Corrosion</w:t>
+      </w:r>
+      <w:r>
+        <w:tab/>
+        <w:t>The Pokémon can poison the target even if it's a Steel or Poison-type.</w:t>
+      </w:r>
+    </w:p>
+    <w:p>
+      <w:r>
+        <w:t>Dancer</w:t>
+      </w:r>
+      <w:r>
+        <w:tab/>
+        <w:t>When another Pokémon uses a dance move, it can</w:t>
+      </w:r>
+    </w:p>
+    <w:p>
+      <w:r>
+        <w:t>use a dance move following it regardless of its Speed.</w:t>
+      </w:r>
+    </w:p>
+    <w:p>
+      <w:r>
+        <w:t>Dazzling</w:t>
+      </w:r>
+      <w:r>
+        <w:tab/>
+        <w:t>Surprises the opposing Pokémon, making it unable to attack using priority moves.</w:t>
+      </w:r>
+    </w:p>
+    <w:p>
+      <w:r>
+        <w:t>Disguise</w:t>
+      </w:r>
+      <w:r>
+        <w:tab/>
+        <w:t>Once per battle, the shroud that covers the Pokémon can protect it from an attack.</w:t>
+      </w:r>
+    </w:p>
+    <w:p>
+      <w:r>
+        <w:t>Electric Surge</w:t>
+      </w:r>
+      <w:r>
+        <w:tab/>
+        <w:t>Turns the ground into Electric Terrain when the Pokémon enters a battle.</w:t>
+      </w:r>
+    </w:p>
+    <w:p>
+      <w:r>
+        <w:t>Emergency Exit</w:t>
+      </w:r>
+      <w:r>
+        <w:tab/>
+        <w:t>The Pokémon, sensing danger, switches out when its HP becomes half or less.</w:t>
+      </w:r>
+    </w:p>
+    <w:p>
+      <w:r>
+        <w:t>Fluffy</w:t>
+      </w:r>
+      <w:r>
+        <w:tab/>
+        <w:t>Halves the damage taken from moves that make</w:t>
+      </w:r>
+    </w:p>
+    <w:p>
+      <w:r>
+        <w:t>direct contact, but doubles that of Fire-type moves.</w:t>
+      </w:r>
+    </w:p>
+    <w:p>
+      <w:r>
+        <w:t>Full Metal Body</w:t>
+      </w:r>
+      <w:r>
+        <w:tab/>
+        <w:t>Prevents other Pokémon's moves or Abilities from lowering the Pokémon's stats.</w:t>
+      </w:r>
+    </w:p>
+    <w:p>
+      <w:r>
+        <w:t>Galvanize</w:t>
+      </w:r>
+      <w:r>
+        <w:tab/>
+        <w:t>Normal-type moves become Electric-type moves. The power of those moves is boosted a little.</w:t>
+      </w:r>
+    </w:p>
+    <w:p>
+      <w:r>
+        <w:t>Grassy Surge</w:t>
+      </w:r>
+      <w:r>
+        <w:tab/>
+        <w:t>Turns the ground into Grassy Terrain when the Pokémon enters a battle.</w:t>
+      </w:r>
+    </w:p>
+    <w:p>
+      <w:r>
+        <w:t>Innards Out</w:t>
+      </w:r>
+      <w:r>
+        <w:tab/>
+        <w:t>Damages the attacker landing the finishing hit by the amount equal to its last HP.</w:t>
+      </w:r>
+    </w:p>
+    <w:p>
+      <w:r>
+        <w:t>Liquid Voice</w:t>
+      </w:r>
+      <w:r>
+        <w:tab/>
+        <w:t>All sound-based moves become Water-type moves.</w:t>
+      </w:r>
+    </w:p>
+    <w:p>
+      <w:r>
+        <w:t>Long Reach</w:t>
+      </w:r>
+      <w:r>
+        <w:tab/>
+        <w:t>The Pokémon uses its moves without making contact with the target.</w:t>
+      </w:r>
+    </w:p>
+    <w:p>
+      <w:r>
+        <w:t>Merciless</w:t>
+      </w:r>
+      <w:r>
+        <w:tab/>
+        <w:t>The Pokémon's attacks become critical hits if the target is poisoned.</w:t>
+      </w:r>
+    </w:p>
+    <w:p>
+      <w:r>
+        <w:t>Misty Surge</w:t>
+      </w:r>
+      <w:r>
+        <w:tab/>
+        <w:t>Turns the ground into Misty Terrain when the Pokémon enters a battle.</w:t>
+      </w:r>
+    </w:p>
+    <w:p>
+      <w:r>
+        <w:t>Power Construct</w:t>
+      </w:r>
+      <w:r>
+        <w:tab/>
+        <w:t>Other Cells gather to aid when its HP becomes half or less.</w:t>
+      </w:r>
+    </w:p>
+    <w:p>
+      <w:r>
+        <w:t>Then the Pokémon changes its form to Complete Forme.</w:t>
+      </w:r>
+    </w:p>
+    <w:p>
+      <w:r>
         <w:lastRenderedPageBreak/>
-        <w:t>Symbiosis</w:t>
-      </w:r>
-      <w:r>
-        <w:tab/>
-      </w:r>
-      <w:proofErr w:type="gramStart"/>
-      <w:r>
-        <w:t>The</w:t>
-      </w:r>
-      <w:proofErr w:type="gramEnd"/>
-      <w:r>
-        <w:t xml:space="preserve"> Pokémon passes its item to an ally that has used up an item.</w:t>
-      </w:r>
-    </w:p>
-    <w:p>
-      <w:r>
-        <w:t>Tough Claws</w:t>
-      </w:r>
-      <w:r>
-        <w:tab/>
-        <w:t xml:space="preserve">Powers up </w:t>
-      </w:r>
-      <w:r>
-        <w:t>moves that make direct contact.</w:t>
-      </w:r>
-    </w:p>
-    <w:p>
-      <w:r>
-        <w:t>Battery</w:t>
-      </w:r>
-      <w:r>
-        <w:tab/>
-        <w:t>Powers up ally Pokémon's special moves.</w:t>
-      </w:r>
-    </w:p>
-    <w:p>
-      <w:r>
-        <w:t>Battle Bond</w:t>
-      </w:r>
-      <w:r>
-        <w:tab/>
-        <w:t>Defeating an opposing Pokémon strengthens the Pokémon's bond with its</w:t>
-      </w:r>
-    </w:p>
-    <w:p>
-      <w:r>
-        <w:t>Trainer, and it becomes Ash-</w:t>
-      </w:r>
-      <w:proofErr w:type="spellStart"/>
-      <w:r>
-        <w:t>Greninja</w:t>
-      </w:r>
-      <w:proofErr w:type="spellEnd"/>
-      <w:r>
-        <w:t>. Water Shuriken gets more powerful.</w:t>
-      </w:r>
-    </w:p>
-    <w:p>
-      <w:r>
-        <w:t>Beast Boost</w:t>
-      </w:r>
-      <w:r>
-        <w:tab/>
-      </w:r>
-      <w:proofErr w:type="gramStart"/>
-      <w:r>
-        <w:t>The</w:t>
-      </w:r>
-      <w:proofErr w:type="gramEnd"/>
-      <w:r>
-        <w:t xml:space="preserve"> Pokémon boosts its most proficient stat each time it knocks out a Pokémon.</w:t>
-      </w:r>
-    </w:p>
-    <w:p>
-      <w:r>
-        <w:t>Berserk</w:t>
-      </w:r>
-      <w:r>
-        <w:tab/>
-        <w:t xml:space="preserve">Boosts the Pokémon's Sp. </w:t>
-      </w:r>
-      <w:proofErr w:type="spellStart"/>
-      <w:r>
-        <w:t>Atk</w:t>
-      </w:r>
-      <w:proofErr w:type="spellEnd"/>
-      <w:r>
-        <w:t xml:space="preserve"> stat when it takes a hit that causes its HP to become half or less.</w:t>
-      </w:r>
-    </w:p>
-    <w:p>
-      <w:r>
-        <w:t>Comatose</w:t>
-      </w:r>
-      <w:r>
-        <w:tab/>
-        <w:t>It's always drowsing and will never wake up. It can attack without waking up.</w:t>
-      </w:r>
-    </w:p>
-    <w:p>
-      <w:r>
-        <w:t>Corrosion</w:t>
-      </w:r>
-      <w:r>
-        <w:tab/>
-      </w:r>
-      <w:proofErr w:type="gramStart"/>
-      <w:r>
-        <w:t>The</w:t>
-      </w:r>
-      <w:proofErr w:type="gramEnd"/>
-      <w:r>
-        <w:t xml:space="preserve"> Pokémon can poison the target even if it's a Steel or Poison-type.</w:t>
-      </w:r>
-    </w:p>
-    <w:p>
-      <w:r>
-        <w:t>Dancer</w:t>
-      </w:r>
-      <w:r>
-        <w:tab/>
-        <w:t>When another Pokémon uses a dance move, it can</w:t>
-      </w:r>
-    </w:p>
-    <w:p>
-      <w:r>
-        <w:t>use a dance move following it regardless of its Speed.</w:t>
-      </w:r>
-    </w:p>
-    <w:p>
-      <w:r>
-        <w:t>Dazzling</w:t>
-      </w:r>
-      <w:r>
-        <w:tab/>
-        <w:t>Surprises the opposing Pokémon, making it unable to attack using priority moves.</w:t>
-      </w:r>
-    </w:p>
-    <w:p>
-      <w:r>
-        <w:t>Disguise</w:t>
-      </w:r>
-      <w:r>
-        <w:tab/>
-        <w:t>Once per battle, the shroud that covers the Pokémon can protect it from an attack.</w:t>
-      </w:r>
-    </w:p>
-    <w:p>
-      <w:r>
-        <w:t>Electric Surge</w:t>
-      </w:r>
-      <w:r>
-        <w:tab/>
-        <w:t>Turns the ground into Electric Terrain when the Pokémon enters a battle.</w:t>
-      </w:r>
-    </w:p>
-    <w:p>
-      <w:r>
-        <w:t>Emergency Exit</w:t>
-      </w:r>
-      <w:r>
-        <w:tab/>
-      </w:r>
-      <w:proofErr w:type="gramStart"/>
-      <w:r>
-        <w:t>The</w:t>
-      </w:r>
-      <w:proofErr w:type="gramEnd"/>
-      <w:r>
-        <w:t xml:space="preserve"> Pokémon, sensing danger, switches out when its HP becomes half or less.</w:t>
-      </w:r>
-    </w:p>
-    <w:p>
-      <w:r>
-        <w:t>Fluffy</w:t>
-      </w:r>
-      <w:r>
-        <w:tab/>
-        <w:t>Halves the damage taken from moves that make</w:t>
-      </w:r>
-    </w:p>
-    <w:p>
-      <w:r>
-        <w:t>direct contact, but doubles that of Fire-type moves.</w:t>
-      </w:r>
-    </w:p>
-    <w:p>
-      <w:r>
-        <w:t>Full Metal Body</w:t>
-      </w:r>
-      <w:r>
-        <w:tab/>
-        <w:t>Prevents other Pokémon's moves or Abilities from lowering the Pokémon's stats.</w:t>
-      </w:r>
-    </w:p>
-    <w:p>
-      <w:r>
-        <w:t>Galvanize</w:t>
-      </w:r>
-      <w:r>
-        <w:tab/>
-        <w:t>Normal-type moves become Electric-type moves. The power of those moves is boosted a little.</w:t>
-      </w:r>
-    </w:p>
-    <w:p>
-      <w:r>
-        <w:t>Grassy Surge</w:t>
-      </w:r>
-      <w:r>
-        <w:tab/>
-        <w:t>Turns the ground into Grassy Terrain when the Pokémon enters a battle.</w:t>
-      </w:r>
-    </w:p>
-    <w:p>
-      <w:r>
-        <w:t>Innards Out</w:t>
-      </w:r>
-      <w:r>
-        <w:tab/>
-        <w:t>Damages the attacker landing the finishing hit by the amount equal to its last HP.</w:t>
-      </w:r>
-    </w:p>
-    <w:p>
-      <w:r>
-        <w:t>Liquid Voice</w:t>
-      </w:r>
-      <w:r>
-        <w:tab/>
-        <w:t>All sound-based moves become Water-type moves.</w:t>
-      </w:r>
-    </w:p>
-    <w:p>
-      <w:r>
-        <w:t>Long Reach</w:t>
-      </w:r>
-      <w:r>
-        <w:tab/>
-      </w:r>
-      <w:proofErr w:type="gramStart"/>
-      <w:r>
-        <w:t>The</w:t>
-      </w:r>
-      <w:proofErr w:type="gramEnd"/>
-      <w:r>
-        <w:t xml:space="preserve"> Pokémon uses its moves without making contact with the target.</w:t>
-      </w:r>
-    </w:p>
-    <w:p>
-      <w:r>
-        <w:t>Merciless</w:t>
-      </w:r>
-      <w:r>
-        <w:tab/>
-      </w:r>
-      <w:proofErr w:type="gramStart"/>
-      <w:r>
-        <w:t>The</w:t>
-      </w:r>
-      <w:proofErr w:type="gramEnd"/>
-      <w:r>
-        <w:t xml:space="preserve"> Pokémon's attacks become critical hits if the target is poisoned.</w:t>
-      </w:r>
-    </w:p>
-    <w:p>
-      <w:r>
-        <w:t>Misty Surge</w:t>
-      </w:r>
-      <w:r>
-        <w:tab/>
-        <w:t>Turns the ground into Misty Terrain when the Pokémon enters a battle.</w:t>
-      </w:r>
-    </w:p>
-    <w:p>
-      <w:r>
-        <w:t>Power Construct</w:t>
-      </w:r>
-      <w:r>
-        <w:tab/>
-        <w:t>Other Cells gather to aid when its HP becomes half or less.</w:t>
-      </w:r>
-    </w:p>
-    <w:p>
-      <w:r>
-        <w:t xml:space="preserve">Then the Pokémon changes its form to Complete </w:t>
-      </w:r>
-      <w:proofErr w:type="spellStart"/>
-      <w:r>
-        <w:t>Forme</w:t>
-      </w:r>
-      <w:proofErr w:type="spellEnd"/>
-      <w:r>
-        <w:t>.</w:t>
-      </w:r>
-    </w:p>
-    <w:p>
-      <w:r>
         <w:t>Power of Alchemy</w:t>
       </w:r>
       <w:r>
         <w:tab/>
-      </w:r>
-      <w:proofErr w:type="gramStart"/>
-      <w:r>
-        <w:t>The</w:t>
-      </w:r>
-      <w:proofErr w:type="gramEnd"/>
-      <w:r>
-        <w:t xml:space="preserve"> Pokémon copies the Ability of a defeated ally.</w:t>
-      </w:r>
-    </w:p>
-    <w:p>
-      <w:r>
-        <w:lastRenderedPageBreak/>
+        <w:t>The Pokémon copies the Ability of a defeated ally.</w:t>
+      </w:r>
+    </w:p>
+    <w:p>
+      <w:r>
         <w:t>Prism Armor</w:t>
       </w:r>
       <w:r>
         <w:tab/>
-        <w:t xml:space="preserve">Reduces the power of </w:t>
-      </w:r>
-      <w:proofErr w:type="spellStart"/>
-      <w:r>
-        <w:t>supereffective</w:t>
-      </w:r>
-      <w:proofErr w:type="spellEnd"/>
-      <w:r>
-        <w:t xml:space="preserve"> attacks taken.</w:t>
+        <w:t>Reduces the power of supereffective attacks taken.</w:t>
       </w:r>
     </w:p>
     <w:p>
@@ -738,14 +515,7 @@
       </w:r>
       <w:r>
         <w:tab/>
-      </w:r>
-      <w:proofErr w:type="gramStart"/>
-      <w:r>
-        <w:t>The</w:t>
-      </w:r>
-      <w:proofErr w:type="gramEnd"/>
-      <w:r>
-        <w:t xml:space="preserve"> Pokémon copies the Ability of a defeated ally.</w:t>
+        <w:t>The Pokémon copies the Ability of a defeated ally.</w:t>
       </w:r>
     </w:p>
     <w:p>
@@ -804,15 +574,7 @@
       </w:r>
       <w:r>
         <w:tab/>
-        <w:t xml:space="preserve">Boosts its Sp. </w:t>
-      </w:r>
-      <w:proofErr w:type="spellStart"/>
-      <w:r>
-        <w:t>Atk</w:t>
-      </w:r>
-      <w:proofErr w:type="spellEnd"/>
-      <w:r>
-        <w:t xml:space="preserve"> stat every time a Pokémon faints.</w:t>
+        <w:t>Boosts its Sp. Atk stat every time a Pokémon faints.</w:t>
       </w:r>
     </w:p>
     <w:p>
@@ -898,14 +660,7 @@
       </w:r>
       <w:r>
         <w:tab/>
-      </w:r>
-      <w:proofErr w:type="gramStart"/>
-      <w:r>
-        <w:t>The</w:t>
-      </w:r>
-      <w:proofErr w:type="gramEnd"/>
-      <w:r>
-        <w:t xml:space="preserve"> Pokémon cowardly switches out when its HP becomes half or less.</w:t>
+        <w:t>The Pokémon cowardly switches out when its HP becomes half or less.</w:t>
       </w:r>
     </w:p>
     <w:sectPr>
@@ -916,43 +671,6 @@
     </w:sectPr>
   </w:body>
 </w:document>
-</file>
-
-<file path=word/comments.xml><?xml version="1.0" encoding="utf-8"?>
-<w:comments xmlns:wpc="http://schemas.microsoft.com/office/word/2010/wordprocessingCanvas" xmlns:cx="http://schemas.microsoft.com/office/drawing/2014/chartex" xmlns:cx1="http://schemas.microsoft.com/office/drawing/2015/9/8/chartex" xmlns:cx2="http://schemas.microsoft.com/office/drawing/2015/10/21/chartex" xmlns:cx3="http://schemas.microsoft.com/office/drawing/2016/5/9/chartex" xmlns:cx4="http://schemas.microsoft.com/office/drawing/2016/5/10/chartex" xmlns:cx5="http://schemas.microsoft.com/office/drawing/2016/5/11/chartex" xmlns:cx6="http://schemas.microsoft.com/office/drawing/2016/5/12/chartex" xmlns:cx7="http://schemas.microsoft.com/office/drawing/2016/5/13/chartex" xmlns:cx8="http://schemas.microsoft.com/office/drawing/2016/5/14/chartex" xmlns:mc="http://schemas.openxmlformats.org/markup-compatibility/2006" xmlns:aink="http://schemas.microsoft.com/office/drawing/2016/ink" xmlns:o="urn:schemas-microsoft-com:office:office" xmlns:r="http://schemas.openxmlformats.org/officeDocument/2006/relationships" xmlns:m="http://schemas.openxmlformats.org/officeDocument/2006/math" xmlns:v="urn:schemas-microsoft-com:vml" xmlns:wp14="http://schemas.microsoft.com/office/word/2010/wordprocessingDrawing" xmlns:wp="http://schemas.openxmlformats.org/drawingml/2006/wordprocessingDrawing" xmlns:w10="urn:schemas-microsoft-com:office:word" xmlns:w="http://schemas.openxmlformats.org/wordprocessingml/2006/main" xmlns:w14="http://schemas.microsoft.com/office/word/2010/wordml" xmlns:w15="http://schemas.microsoft.com/office/word/2012/wordml" xmlns:w16se="http://schemas.microsoft.com/office/word/2015/wordml/symex" xmlns:wpg="http://schemas.microsoft.com/office/word/2010/wordprocessingGroup" xmlns:wpi="http://schemas.microsoft.com/office/word/2010/wordprocessingInk" xmlns:wne="http://schemas.microsoft.com/office/word/2006/wordml" xmlns:wps="http://schemas.microsoft.com/office/word/2010/wordprocessingShape" mc:Ignorable="w14 w15 w16se wp14">
-  <w:comment w:id="0" w:author="Mangian Mike" w:date="2017-06-09T21:45:00Z" w:initials="MM">
-    <w:p>
-      <w:pPr>
-        <w:pStyle w:val="CommentText"/>
-      </w:pPr>
-      <w:r>
-        <w:rPr>
-          <w:rStyle w:val="CommentReference"/>
-        </w:rPr>
-        <w:annotationRef/>
-      </w:r>
-      <w:r>
-        <w:t>Here</w:t>
-      </w:r>
-      <w:bookmarkStart w:id="1" w:name="_GoBack"/>
-      <w:bookmarkEnd w:id="1"/>
-    </w:p>
-  </w:comment>
-</w:comments>
-</file>
-
-<file path=word/commentsExtended.xml><?xml version="1.0" encoding="utf-8"?>
-<w15:commentsEx xmlns:wpc="http://schemas.microsoft.com/office/word/2010/wordprocessingCanvas" xmlns:cx="http://schemas.microsoft.com/office/drawing/2014/chartex" xmlns:cx1="http://schemas.microsoft.com/office/drawing/2015/9/8/chartex" xmlns:cx2="http://schemas.microsoft.com/office/drawing/2015/10/21/chartex" xmlns:cx3="http://schemas.microsoft.com/office/drawing/2016/5/9/chartex" xmlns:cx4="http://schemas.microsoft.com/office/drawing/2016/5/10/chartex" xmlns:cx5="http://schemas.microsoft.com/office/drawing/2016/5/11/chartex" xmlns:cx6="http://schemas.microsoft.com/office/drawing/2016/5/12/chartex" xmlns:cx7="http://schemas.microsoft.com/office/drawing/2016/5/13/chartex" xmlns:cx8="http://schemas.microsoft.com/office/drawing/2016/5/14/chartex" xmlns:mc="http://schemas.openxmlformats.org/markup-compatibility/2006" xmlns:aink="http://schemas.microsoft.com/office/drawing/2016/ink" xmlns:o="urn:schemas-microsoft-com:office:office" xmlns:r="http://schemas.openxmlformats.org/officeDocument/2006/relationships" xmlns:m="http://schemas.openxmlformats.org/officeDocument/2006/math" xmlns:v="urn:schemas-microsoft-com:vml" xmlns:wp14="http://schemas.microsoft.com/office/word/2010/wordprocessingDrawing" xmlns:wp="http://schemas.openxmlformats.org/drawingml/2006/wordprocessingDrawing" xmlns:w10="urn:schemas-microsoft-com:office:word" xmlns:w="http://schemas.openxmlformats.org/wordprocessingml/2006/main" xmlns:w14="http://schemas.microsoft.com/office/word/2010/wordml" xmlns:w15="http://schemas.microsoft.com/office/word/2012/wordml" xmlns:w16se="http://schemas.microsoft.com/office/word/2015/wordml/symex" xmlns:wpg="http://schemas.microsoft.com/office/word/2010/wordprocessingGroup" xmlns:wpi="http://schemas.microsoft.com/office/word/2010/wordprocessingInk" xmlns:wne="http://schemas.microsoft.com/office/word/2006/wordml" xmlns:wps="http://schemas.microsoft.com/office/word/2010/wordprocessingShape" mc:Ignorable="w14 w15 w16se wp14">
-  <w15:commentEx w15:paraId="68F7D474" w15:done="0"/>
-</w15:commentsEx>
-</file>
-
-<file path=word/people.xml><?xml version="1.0" encoding="utf-8"?>
-<w15:people xmlns:wpc="http://schemas.microsoft.com/office/word/2010/wordprocessingCanvas" xmlns:cx="http://schemas.microsoft.com/office/drawing/2014/chartex" xmlns:cx1="http://schemas.microsoft.com/office/drawing/2015/9/8/chartex" xmlns:cx2="http://schemas.microsoft.com/office/drawing/2015/10/21/chartex" xmlns:cx3="http://schemas.microsoft.com/office/drawing/2016/5/9/chartex" xmlns:cx4="http://schemas.microsoft.com/office/drawing/2016/5/10/chartex" xmlns:cx5="http://schemas.microsoft.com/office/drawing/2016/5/11/chartex" xmlns:cx6="http://schemas.microsoft.com/office/drawing/2016/5/12/chartex" xmlns:cx7="http://schemas.microsoft.com/office/drawing/2016/5/13/chartex" xmlns:cx8="http://schemas.microsoft.com/office/drawing/2016/5/14/chartex" xmlns:mc="http://schemas.openxmlformats.org/markup-compatibility/2006" xmlns:aink="http://schemas.microsoft.com/office/drawing/2016/ink" xmlns:o="urn:schemas-microsoft-com:office:office" xmlns:r="http://schemas.openxmlformats.org/officeDocument/2006/relationships" xmlns:m="http://schemas.openxmlformats.org/officeDocument/2006/math" xmlns:v="urn:schemas-microsoft-com:vml" xmlns:wp14="http://schemas.microsoft.com/office/word/2010/wordprocessingDrawing" xmlns:wp="http://schemas.openxmlformats.org/drawingml/2006/wordprocessingDrawing" xmlns:w10="urn:schemas-microsoft-com:office:word" xmlns:w="http://schemas.openxmlformats.org/wordprocessingml/2006/main" xmlns:w14="http://schemas.microsoft.com/office/word/2010/wordml" xmlns:w15="http://schemas.microsoft.com/office/word/2012/wordml" xmlns:w16se="http://schemas.microsoft.com/office/word/2015/wordml/symex" xmlns:wpg="http://schemas.microsoft.com/office/word/2010/wordprocessingGroup" xmlns:wpi="http://schemas.microsoft.com/office/word/2010/wordprocessingInk" xmlns:wne="http://schemas.microsoft.com/office/word/2006/wordml" xmlns:wps="http://schemas.microsoft.com/office/word/2010/wordprocessingShape" mc:Ignorable="w14 w15 w16se wp14">
-  <w15:person w15:author="Mangian Mike">
-    <w15:presenceInfo w15:providerId="Windows Live" w15:userId="df1a1f2124126429"/>
-  </w15:person>
-</w15:people>
 </file>
 
 <file path=word/styles.xml><?xml version="1.0" encoding="utf-8"?>

</xml_diff>

<commit_message>
Abilities and Enemy Trainers
Abilities and Enemy Trainers
</commit_message>
<xml_diff>
--- a/Data Input Sheets/Abilities.docx
+++ b/Data Input Sheets/Abilities.docx
@@ -386,106 +386,140 @@
       <w:r>
         <w:t>”</w:t>
       </w:r>
+    </w:p>
+    <w:p>
+      <w:r>
+        <w:t>201,ELECTRICSURGE,</w:t>
+      </w:r>
+      <w:r>
+        <w:t>Electric Surge</w:t>
+      </w:r>
+      <w:r>
+        <w:t>, “</w:t>
+      </w:r>
+      <w:r>
+        <w:t>Turns the ground into Electric Terrain when the Pokémon enters a battle.</w:t>
+      </w:r>
+      <w:r>
+        <w:t>”</w:t>
+      </w:r>
+    </w:p>
+    <w:p>
+      <w:r>
+        <w:t>202,EMERGENCYEXIT,Emergency Exit, “</w:t>
+      </w:r>
+      <w:r>
+        <w:t>The Pokémon, sensing danger, switches out when its HP becomes half or less.</w:t>
+      </w:r>
+      <w:r>
+        <w:t>”</w:t>
+      </w:r>
+    </w:p>
+    <w:p>
+      <w:r>
+        <w:t>203,FLUFFY,Fluffy, “</w:t>
+      </w:r>
+      <w:r>
+        <w:t>Halves the damage taken from moves that make</w:t>
+      </w:r>
+      <w:r>
+        <w:t xml:space="preserve"> </w:t>
+      </w:r>
+      <w:r>
+        <w:t>direct contact, but doubles that of Fire-type moves.</w:t>
+      </w:r>
+      <w:r>
+        <w:t>”</w:t>
+      </w:r>
+    </w:p>
+    <w:p>
+      <w:r>
+        <w:t>204,FULLMETALBODY,Full Metal Body, “</w:t>
+      </w:r>
+      <w:r>
+        <w:t>Prevents other Pokémon's moves or Abilities from lowering the Pokémon's stats.</w:t>
+      </w:r>
+      <w:r>
+        <w:t>”</w:t>
+      </w:r>
+    </w:p>
+    <w:p>
+      <w:r>
+        <w:t>205,GALVANIZE,</w:t>
+      </w:r>
+      <w:r>
+        <w:t>Galvanize</w:t>
+      </w:r>
+      <w:r>
+        <w:t>, “</w:t>
+      </w:r>
+      <w:r>
+        <w:t>Normal-type moves become Electric-type moves. The power of those moves is boosted a little.</w:t>
+      </w:r>
+      <w:r>
+        <w:t>”</w:t>
+      </w:r>
+    </w:p>
+    <w:p>
+      <w:r>
+        <w:t>206,GRASSYSURGE,Grassy Surge, “</w:t>
+      </w:r>
+      <w:r>
+        <w:t>Turns the ground into Grassy Terrain when the Pokémon enters a battle.</w:t>
+      </w:r>
+      <w:r>
+        <w:t>”</w:t>
+      </w:r>
+    </w:p>
+    <w:p>
+      <w:r>
+        <w:t>207,INNARDSOUT,Innards Out, “</w:t>
+      </w:r>
+      <w:r>
+        <w:t>Damages the attacker landing the finishing hit by the amount equal to its last HP.</w:t>
+      </w:r>
+      <w:r>
+        <w:t>”</w:t>
+      </w:r>
+    </w:p>
+    <w:p>
+      <w:r>
+        <w:t>208,LIQUIDVOICE,Liquid Voice, “</w:t>
+      </w:r>
+      <w:r>
+        <w:t>All sound-based moves become Water-type moves.</w:t>
+      </w:r>
+      <w:r>
+        <w:t>”</w:t>
+      </w:r>
+    </w:p>
+    <w:p>
+      <w:r>
+        <w:lastRenderedPageBreak/>
+        <w:t>209,LONGREACH,Long Reach, “</w:t>
+      </w:r>
+      <w:r>
+        <w:t>The Pokémon uses its moves without making contact with the target.</w:t>
+      </w:r>
+      <w:r>
+        <w:t>”</w:t>
+      </w:r>
+    </w:p>
+    <w:p>
+      <w:r>
+        <w:t>210,MERCILESS,Merciless, “</w:t>
+      </w:r>
+      <w:r>
+        <w:t>The Pokémon's attacks become critical hits if the target is poisoned.</w:t>
+      </w:r>
+      <w:r>
+        <w:t>”</w:t>
+      </w:r>
       <w:bookmarkStart w:id="0" w:name="_GoBack"/>
       <w:bookmarkEnd w:id="0"/>
     </w:p>
     <w:p>
       <w:r>
-        <w:t>Electric Surge</w:t>
-      </w:r>
-      <w:r>
-        <w:tab/>
-        <w:t>Turns the ground into Electric Terrain when the Pokémon enters a battle.</w:t>
-      </w:r>
-    </w:p>
-    <w:p>
-      <w:r>
-        <w:t>Emergency Exit</w:t>
-      </w:r>
-      <w:r>
-        <w:tab/>
-        <w:t>The Pokémon, sensing danger, switches out when its HP becomes half or less.</w:t>
-      </w:r>
-    </w:p>
-    <w:p>
-      <w:r>
-        <w:t>Fluffy</w:t>
-      </w:r>
-      <w:r>
-        <w:tab/>
-        <w:t>Halves the damage taken from moves that make</w:t>
-      </w:r>
-    </w:p>
-    <w:p>
-      <w:r>
-        <w:t>direct contact, but doubles that of Fire-type moves.</w:t>
-      </w:r>
-    </w:p>
-    <w:p>
-      <w:r>
-        <w:t>Full Metal Body</w:t>
-      </w:r>
-      <w:r>
-        <w:tab/>
-        <w:t>Prevents other Pokémon's moves or Abilities from lowering the Pokémon's stats.</w:t>
-      </w:r>
-    </w:p>
-    <w:p>
-      <w:r>
-        <w:t>Galvanize</w:t>
-      </w:r>
-      <w:r>
-        <w:tab/>
-        <w:t>Normal-type moves become Electric-type moves. The power of those moves is boosted a little.</w:t>
-      </w:r>
-    </w:p>
-    <w:p>
-      <w:r>
-        <w:t>Grassy Surge</w:t>
-      </w:r>
-      <w:r>
-        <w:tab/>
-        <w:t>Turns the ground into Grassy Terrain when the Pokémon enters a battle.</w:t>
-      </w:r>
-    </w:p>
-    <w:p>
-      <w:r>
-        <w:t>Innards Out</w:t>
-      </w:r>
-      <w:r>
-        <w:tab/>
-        <w:t>Damages the attacker landing the finishing hit by the amount equal to its last HP.</w:t>
-      </w:r>
-    </w:p>
-    <w:p>
-      <w:r>
-        <w:t>Liquid Voice</w:t>
-      </w:r>
-      <w:r>
-        <w:tab/>
-        <w:t>All sound-based moves become Water-type moves.</w:t>
-      </w:r>
-    </w:p>
-    <w:p>
-      <w:r>
-        <w:t>Long Reach</w:t>
-      </w:r>
-      <w:r>
-        <w:tab/>
-        <w:t>The Pokémon uses its moves without making contact with the target.</w:t>
-      </w:r>
-    </w:p>
-    <w:p>
-      <w:r>
-        <w:t>Merciless</w:t>
-      </w:r>
-      <w:r>
-        <w:tab/>
-        <w:t>The Pokémon's attacks become critical hits if the target is poisoned.</w:t>
-      </w:r>
-    </w:p>
-    <w:p>
-      <w:r>
         <w:t>Misty Surge</w:t>
       </w:r>
       <w:r>
@@ -495,211 +529,211 @@
     </w:p>
     <w:p>
       <w:r>
+        <w:t>Power Construct</w:t>
+      </w:r>
+      <w:r>
+        <w:tab/>
+        <w:t>Other Cells gather to aid when its HP becomes half or less.</w:t>
+      </w:r>
+    </w:p>
+    <w:p>
+      <w:r>
+        <w:t>Then the Pokémon changes its form to Complete Forme.</w:t>
+      </w:r>
+    </w:p>
+    <w:p>
+      <w:r>
+        <w:t>Power of Alchemy</w:t>
+      </w:r>
+      <w:r>
+        <w:tab/>
+        <w:t>The Pokémon copies the Ability of a defeated ally.</w:t>
+      </w:r>
+    </w:p>
+    <w:p>
+      <w:r>
+        <w:t>Prism Armor</w:t>
+      </w:r>
+      <w:r>
+        <w:tab/>
+        <w:t>Reduces the power of supereffective attacks taken.</w:t>
+      </w:r>
+    </w:p>
+    <w:p>
+      <w:r>
+        <w:t>Psychic Surge</w:t>
+      </w:r>
+      <w:r>
+        <w:tab/>
+        <w:t>Turns the ground into Psychic Terrain when the Pokémon enters a battle.</w:t>
+      </w:r>
+    </w:p>
+    <w:p>
+      <w:r>
+        <w:t>Queenly Majesty</w:t>
+      </w:r>
+      <w:r>
+        <w:tab/>
+        <w:t>Its majesty pressures the opposing Pokémon, making it unable to attack using priority moves.</w:t>
+      </w:r>
+    </w:p>
+    <w:p>
+      <w:r>
+        <w:t>Receiver</w:t>
+      </w:r>
+      <w:r>
+        <w:tab/>
+        <w:t>The Pokémon copies the Ability of a defeated ally.</w:t>
+      </w:r>
+    </w:p>
+    <w:p>
+      <w:r>
+        <w:t>RKS System</w:t>
+      </w:r>
+      <w:r>
+        <w:tab/>
+        <w:t>Changes the Pokémon’s type to match the memory disc it holds.</w:t>
+      </w:r>
+    </w:p>
+    <w:p>
+      <w:r>
+        <w:t>Schooling</w:t>
+      </w:r>
+      <w:r>
+        <w:tab/>
+        <w:t>When it has a lot of HP, the Pokémon forms a</w:t>
+      </w:r>
+    </w:p>
+    <w:p>
+      <w:r>
+        <w:t>powerful school. It stops schooling when its HP is low.</w:t>
+      </w:r>
+    </w:p>
+    <w:p>
+      <w:r>
+        <w:t>Shadow Shield</w:t>
+      </w:r>
+      <w:r>
+        <w:tab/>
+        <w:t>Reduces the amount of damage the Pokémon takes while its HP is full.</w:t>
+      </w:r>
+    </w:p>
+    <w:p>
+      <w:r>
+        <w:t>Shields Down</w:t>
+      </w:r>
+      <w:r>
+        <w:tab/>
+        <w:t>When its HP becomes half or less, the Pokémon's shell breaks and it becomes aggressive.</w:t>
+      </w:r>
+    </w:p>
+    <w:p>
+      <w:r>
+        <w:t>Slush Rush</w:t>
+      </w:r>
+      <w:r>
+        <w:tab/>
+        <w:t>Boosts the Pokémon's Speed stat in a hailstorm.</w:t>
+      </w:r>
+    </w:p>
+    <w:p>
+      <w:r>
+        <w:t>Soul-Heart</w:t>
+      </w:r>
+      <w:r>
+        <w:tab/>
+        <w:t>Boosts its Sp. Atk stat every time a Pokémon faints.</w:t>
+      </w:r>
+    </w:p>
+    <w:p>
+      <w:r>
+        <w:t>Stakeout</w:t>
+      </w:r>
+      <w:r>
+        <w:tab/>
+        <w:t>Doubles the damage dealt to the target's replacement if the target switches out.</w:t>
+      </w:r>
+    </w:p>
+    <w:p>
+      <w:r>
+        <w:t>Stamina</w:t>
+      </w:r>
+      <w:r>
+        <w:tab/>
+        <w:t>Boosts the Defense stat when hit by an attack.</w:t>
+      </w:r>
+    </w:p>
+    <w:p>
+      <w:r>
+        <w:t>Steelworker</w:t>
+      </w:r>
+      <w:r>
+        <w:tab/>
+        <w:t>Powers up Steel-type moves.</w:t>
+      </w:r>
+    </w:p>
+    <w:p>
+      <w:r>
+        <w:t>Surge Surfer</w:t>
+      </w:r>
+      <w:r>
+        <w:tab/>
+        <w:t>Doubles the Pokémon's Speed stat on Electric Terrain.</w:t>
+      </w:r>
+    </w:p>
+    <w:p>
+      <w:r>
+        <w:t>Tangling Hair</w:t>
+      </w:r>
+      <w:r>
+        <w:tab/>
+        <w:t>Contact with the Pokémon lowers the attacker's Speed stat.</w:t>
+      </w:r>
+    </w:p>
+    <w:p>
+      <w:r>
+        <w:t>Triage</w:t>
+      </w:r>
+      <w:r>
+        <w:tab/>
+        <w:t>Gives priority to a healing move.</w:t>
+      </w:r>
+    </w:p>
+    <w:p>
+      <w:r>
+        <w:t>Water Bubble</w:t>
+      </w:r>
+      <w:r>
+        <w:tab/>
+        <w:t>Lowers the power of Fire-type moves done to the</w:t>
+      </w:r>
+    </w:p>
+    <w:p>
+      <w:r>
+        <w:t>Pokémon and prevents the Pokémon from getting a burn.</w:t>
+      </w:r>
+    </w:p>
+    <w:p>
+      <w:r>
+        <w:t>Water Compaction</w:t>
+      </w:r>
+      <w:r>
+        <w:tab/>
+        <w:t>Boosts the Pokémon's Defense stat sharply when hit by a Water-type move.</w:t>
+      </w:r>
+    </w:p>
+    <w:p>
+      <w:r>
+        <w:t>Wimp Out</w:t>
+      </w:r>
+      <w:r>
+        <w:tab/>
+        <w:t>The Pokémon cowardly switches out when its HP becomes half or less.</w:t>
+      </w:r>
+    </w:p>
+    <w:p>
+      <w:r>
         <w:lastRenderedPageBreak/>
-        <w:t>Power Construct</w:t>
-      </w:r>
-      <w:r>
-        <w:tab/>
-        <w:t>Other Cells gather to aid when its HP becomes half or less.</w:t>
-      </w:r>
-    </w:p>
-    <w:p>
-      <w:r>
-        <w:t>Then the Pokémon changes its form to Complete Forme.</w:t>
-      </w:r>
-    </w:p>
-    <w:p>
-      <w:r>
-        <w:t>Power of Alchemy</w:t>
-      </w:r>
-      <w:r>
-        <w:tab/>
-        <w:t>The Pokémon copies the Ability of a defeated ally.</w:t>
-      </w:r>
-    </w:p>
-    <w:p>
-      <w:r>
-        <w:t>Prism Armor</w:t>
-      </w:r>
-      <w:r>
-        <w:tab/>
-        <w:t>Reduces the power of supereffective attacks taken.</w:t>
-      </w:r>
-    </w:p>
-    <w:p>
-      <w:r>
-        <w:t>Psychic Surge</w:t>
-      </w:r>
-      <w:r>
-        <w:tab/>
-        <w:t>Turns the ground into Psychic Terrain when the Pokémon enters a battle.</w:t>
-      </w:r>
-    </w:p>
-    <w:p>
-      <w:r>
-        <w:t>Queenly Majesty</w:t>
-      </w:r>
-      <w:r>
-        <w:tab/>
-        <w:t>Its majesty pressures the opposing Pokémon, making it unable to attack using priority moves.</w:t>
-      </w:r>
-    </w:p>
-    <w:p>
-      <w:r>
-        <w:t>Receiver</w:t>
-      </w:r>
-      <w:r>
-        <w:tab/>
-        <w:t>The Pokémon copies the Ability of a defeated ally.</w:t>
-      </w:r>
-    </w:p>
-    <w:p>
-      <w:r>
-        <w:t>RKS System</w:t>
-      </w:r>
-      <w:r>
-        <w:tab/>
-        <w:t>Changes the Pokémon’s type to match the memory disc it holds.</w:t>
-      </w:r>
-    </w:p>
-    <w:p>
-      <w:r>
-        <w:t>Schooling</w:t>
-      </w:r>
-      <w:r>
-        <w:tab/>
-        <w:t>When it has a lot of HP, the Pokémon forms a</w:t>
-      </w:r>
-    </w:p>
-    <w:p>
-      <w:r>
-        <w:t>powerful school. It stops schooling when its HP is low.</w:t>
-      </w:r>
-    </w:p>
-    <w:p>
-      <w:r>
-        <w:t>Shadow Shield</w:t>
-      </w:r>
-      <w:r>
-        <w:tab/>
-        <w:t>Reduces the amount of damage the Pokémon takes while its HP is full.</w:t>
-      </w:r>
-    </w:p>
-    <w:p>
-      <w:r>
-        <w:t>Shields Down</w:t>
-      </w:r>
-      <w:r>
-        <w:tab/>
-        <w:t>When its HP becomes half or less, the Pokémon's shell breaks and it becomes aggressive.</w:t>
-      </w:r>
-    </w:p>
-    <w:p>
-      <w:r>
-        <w:t>Slush Rush</w:t>
-      </w:r>
-      <w:r>
-        <w:tab/>
-        <w:t>Boosts the Pokémon's Speed stat in a hailstorm.</w:t>
-      </w:r>
-    </w:p>
-    <w:p>
-      <w:r>
-        <w:t>Soul-Heart</w:t>
-      </w:r>
-      <w:r>
-        <w:tab/>
-        <w:t>Boosts its Sp. Atk stat every time a Pokémon faints.</w:t>
-      </w:r>
-    </w:p>
-    <w:p>
-      <w:r>
-        <w:t>Stakeout</w:t>
-      </w:r>
-      <w:r>
-        <w:tab/>
-        <w:t>Doubles the damage dealt to the target's replacement if the target switches out.</w:t>
-      </w:r>
-    </w:p>
-    <w:p>
-      <w:r>
-        <w:t>Stamina</w:t>
-      </w:r>
-      <w:r>
-        <w:tab/>
-        <w:t>Boosts the Defense stat when hit by an attack.</w:t>
-      </w:r>
-    </w:p>
-    <w:p>
-      <w:r>
-        <w:t>Steelworker</w:t>
-      </w:r>
-      <w:r>
-        <w:tab/>
-        <w:t>Powers up Steel-type moves.</w:t>
-      </w:r>
-    </w:p>
-    <w:p>
-      <w:r>
-        <w:t>Surge Surfer</w:t>
-      </w:r>
-      <w:r>
-        <w:tab/>
-        <w:t>Doubles the Pokémon's Speed stat on Electric Terrain.</w:t>
-      </w:r>
-    </w:p>
-    <w:p>
-      <w:r>
-        <w:t>Tangling Hair</w:t>
-      </w:r>
-      <w:r>
-        <w:tab/>
-        <w:t>Contact with the Pokémon lowers the attacker's Speed stat.</w:t>
-      </w:r>
-    </w:p>
-    <w:p>
-      <w:r>
-        <w:t>Triage</w:t>
-      </w:r>
-      <w:r>
-        <w:tab/>
-        <w:t>Gives priority to a healing move.</w:t>
-      </w:r>
-    </w:p>
-    <w:p>
-      <w:r>
-        <w:t>Water Bubble</w:t>
-      </w:r>
-      <w:r>
-        <w:tab/>
-        <w:t>Lowers the power of Fire-type moves done to the</w:t>
-      </w:r>
-    </w:p>
-    <w:p>
-      <w:r>
-        <w:t>Pokémon and prevents the Pokémon from getting a burn.</w:t>
-      </w:r>
-    </w:p>
-    <w:p>
-      <w:r>
-        <w:t>Water Compaction</w:t>
-      </w:r>
-      <w:r>
-        <w:tab/>
-        <w:t>Boosts the Pokémon's Defense stat sharply when hit by a Water-type move.</w:t>
-      </w:r>
-    </w:p>
-    <w:p>
-      <w:r>
-        <w:t>Wimp Out</w:t>
-      </w:r>
-      <w:r>
-        <w:tab/>
-        <w:t>The Pokémon cowardly switches out when its HP becomes half or less.</w:t>
-      </w:r>
-    </w:p>
-    <w:p>
-      <w:r>
         <w:t>Assassin, “Attacks are always critical hits when the opponent is poisoned or paralyzed.”</w:t>
       </w:r>
     </w:p>
@@ -715,7 +749,6 @@
     </w:p>
     <w:p>
       <w:r>
-        <w:lastRenderedPageBreak/>
         <w:t>Toxicity, “All opposing pokemon become poisoned when entering battle.”</w:t>
       </w:r>
     </w:p>

</xml_diff>